<commit_message>
Entregable 2.2: selección del imu
</commit_message>
<xml_diff>
--- a/E2.3.docx
+++ b/E2.3.docx
@@ -2318,12 +2318,131 @@
     <w:p/>
     <w:p>
       <w:pPr>
+        <w:jc w:val="left"/>
+        <w:rPr>
+          <w:rFonts w:asciiTheme="majorHAnsi" w:eastAsiaTheme="majorEastAsia" w:hAnsiTheme="majorHAnsi" w:cstheme="majorBidi"/>
+          <w:b/>
+          <w:bCs/>
+          <w:color w:val="365F91" w:themeColor="accent1" w:themeShade="BF"/>
+          <w:sz w:val="28"/>
+          <w:szCs w:val="28"/>
+          <w:lang w:val="pt-PT"/>
+        </w:rPr>
+      </w:pPr>
+      <w:bookmarkStart w:id="3" w:name="_Toc115859115"/>
+      <w:r>
+        <w:rPr>
+          <w:lang w:val="pt-PT"/>
+        </w:rPr>
+        <w:br w:type="page"/>
+      </w:r>
+    </w:p>
+    <w:p>
+      <w:pPr>
+        <w:pStyle w:val="Titulo1"/>
+        <w:rPr>
+          <w:noProof/>
+        </w:rPr>
+      </w:pPr>
+      <w:r>
+        <w:lastRenderedPageBreak/>
+        <w:t>Índice de Figuras</w:t>
+      </w:r>
+      <w:r>
+        <w:fldChar w:fldCharType="begin"/>
+      </w:r>
+      <w:r>
+        <w:instrText xml:space="preserve"> TOC \h \z \c "Figura" </w:instrText>
+      </w:r>
+      <w:r>
+        <w:fldChar w:fldCharType="separate"/>
+      </w:r>
+    </w:p>
+    <w:p>
+      <w:pPr>
+        <w:pStyle w:val="Tabladeilustraciones"/>
+        <w:tabs>
+          <w:tab w:val="right" w:leader="dot" w:pos="8494"/>
+        </w:tabs>
+        <w:rPr>
+          <w:noProof/>
+          <w:lang w:val="en-US" w:eastAsia="en-US"/>
+        </w:rPr>
+      </w:pPr>
+      <w:hyperlink w:anchor="_Toc115860850" w:history="1">
+        <w:r>
+          <w:rPr>
+            <w:rStyle w:val="Hipervnculo"/>
+            <w:noProof/>
+          </w:rPr>
+          <w:t>Figura 1: Prueba 1</w:t>
+        </w:r>
+        <w:r>
+          <w:rPr>
+            <w:noProof/>
+            <w:webHidden/>
+          </w:rPr>
+          <w:tab/>
+        </w:r>
+        <w:r>
+          <w:rPr>
+            <w:noProof/>
+            <w:webHidden/>
+          </w:rPr>
+          <w:fldChar w:fldCharType="begin"/>
+        </w:r>
+        <w:r>
+          <w:rPr>
+            <w:noProof/>
+            <w:webHidden/>
+          </w:rPr>
+          <w:instrText xml:space="preserve"> PAGEREF _Toc115860850 \h </w:instrText>
+        </w:r>
+        <w:r>
+          <w:rPr>
+            <w:noProof/>
+            <w:webHidden/>
+          </w:rPr>
+        </w:r>
+        <w:r>
+          <w:rPr>
+            <w:noProof/>
+            <w:webHidden/>
+          </w:rPr>
+          <w:fldChar w:fldCharType="separate"/>
+        </w:r>
+        <w:r>
+          <w:rPr>
+            <w:noProof/>
+            <w:webHidden/>
+          </w:rPr>
+          <w:t>7</w:t>
+        </w:r>
+        <w:r>
+          <w:rPr>
+            <w:noProof/>
+            <w:webHidden/>
+          </w:rPr>
+          <w:fldChar w:fldCharType="end"/>
+        </w:r>
+      </w:hyperlink>
+    </w:p>
+    <w:p>
+      <w:pPr>
+        <w:pStyle w:val="Titulo1"/>
+      </w:pPr>
+      <w:r>
+        <w:lastRenderedPageBreak/>
+        <w:fldChar w:fldCharType="end"/>
+      </w:r>
+    </w:p>
+    <w:p>
+      <w:pPr>
         <w:pStyle w:val="Ttulo1"/>
         <w:rPr>
           <w:lang w:val="pt-PT"/>
         </w:rPr>
       </w:pPr>
-      <w:bookmarkStart w:id="3" w:name="_Toc115859115"/>
       <w:r>
         <w:rPr>
           <w:lang w:val="pt-PT"/>
@@ -2348,59 +2467,6 @@
       <w:pPr>
         <w:jc w:val="center"/>
       </w:pPr>
-      <w:r>
-        <w:rPr>
-          <w:noProof/>
-        </w:rPr>
-        <w:drawing>
-          <wp:inline distT="0" distB="0" distL="0" distR="0" wp14:anchorId="11FF1766" wp14:editId="03DABA4B">
-            <wp:extent cx="5031644" cy="4590446"/>
-            <wp:effectExtent l="0" t="0" r="0" b="635"/>
-            <wp:docPr id="5" name="Imagen 5" descr="C:\Users\sonia.garcia\Desktop\imagen\Diagrama gaitpro 2.png"/>
-            <wp:cNvGraphicFramePr>
-              <a:graphicFrameLocks xmlns:a="http://schemas.openxmlformats.org/drawingml/2006/main" noChangeAspect="1"/>
-            </wp:cNvGraphicFramePr>
-            <a:graphic xmlns:a="http://schemas.openxmlformats.org/drawingml/2006/main">
-              <a:graphicData uri="http://schemas.openxmlformats.org/drawingml/2006/picture">
-                <pic:pic xmlns:pic="http://schemas.openxmlformats.org/drawingml/2006/picture">
-                  <pic:nvPicPr>
-                    <pic:cNvPr id="0" name="Picture 1" descr="C:\Users\sonia.garcia\Desktop\imagen\Diagrama gaitpro 2.png"/>
-                    <pic:cNvPicPr>
-                      <a:picLocks noChangeAspect="1" noChangeArrowheads="1"/>
-                    </pic:cNvPicPr>
-                  </pic:nvPicPr>
-                  <pic:blipFill>
-                    <a:blip r:embed="rId10">
-                      <a:extLst>
-                        <a:ext uri="{28A0092B-C50C-407E-A947-70E740481C1C}">
-                          <a14:useLocalDpi xmlns:a14="http://schemas.microsoft.com/office/drawing/2010/main" val="0"/>
-                        </a:ext>
-                      </a:extLst>
-                    </a:blip>
-                    <a:srcRect/>
-                    <a:stretch>
-                      <a:fillRect/>
-                    </a:stretch>
-                  </pic:blipFill>
-                  <pic:spPr bwMode="auto">
-                    <a:xfrm>
-                      <a:off x="0" y="0"/>
-                      <a:ext cx="5033868" cy="4592475"/>
-                    </a:xfrm>
-                    <a:prstGeom prst="rect">
-                      <a:avLst/>
-                    </a:prstGeom>
-                    <a:noFill/>
-                    <a:ln>
-                      <a:noFill/>
-                    </a:ln>
-                  </pic:spPr>
-                </pic:pic>
-              </a:graphicData>
-            </a:graphic>
-          </wp:inline>
-        </w:drawing>
-      </w:r>
     </w:p>
     <w:p>
       <w:r>
@@ -2468,13 +2534,12 @@
       <w:pPr>
         <w:pStyle w:val="Ttulo2"/>
       </w:pPr>
-      <w:bookmarkStart w:id="4" w:name="_Toc28003254"/>
-      <w:bookmarkStart w:id="5" w:name="_Toc115859116"/>
+      <w:bookmarkStart w:id="4" w:name="_Toc115859116"/>
+      <w:bookmarkStart w:id="5" w:name="_Toc28003254"/>
       <w:r>
-        <w:lastRenderedPageBreak/>
         <w:t>Selección de pacientes</w:t>
       </w:r>
-      <w:bookmarkEnd w:id="5"/>
+      <w:bookmarkEnd w:id="4"/>
     </w:p>
     <w:p>
       <w:pPr>
@@ -2491,6 +2556,11 @@
         <w:t xml:space="preserve"> de caídas.</w:t>
       </w:r>
       <w:bookmarkEnd w:id="6"/>
+    </w:p>
+    <w:p>
+      <w:r>
+        <w:t>Se eligieron 5 pacientes</w:t>
+      </w:r>
     </w:p>
     <w:p>
       <w:pPr>
@@ -2530,6 +2600,124 @@
       </w:pPr>
       <w:bookmarkStart w:id="9" w:name="_Toc115859120"/>
       <w:r>
+        <w:t>Selección de la prueba</w:t>
+      </w:r>
+    </w:p>
+    <w:p>
+      <w:pPr>
+        <w:pStyle w:val="Ttulo3"/>
+      </w:pPr>
+      <w:r>
+        <w:t>Procedimiento</w:t>
+      </w:r>
+    </w:p>
+    <w:p>
+      <w:r>
+        <w:t xml:space="preserve">La prueba que se seleccionó en Entregable 2.1 será la Prueba 1 según la Figura </w:t>
+      </w:r>
+      <w:proofErr w:type="gramStart"/>
+      <w:r>
+        <w:t>1:.</w:t>
+      </w:r>
+      <w:proofErr w:type="gramEnd"/>
+    </w:p>
+    <w:p>
+      <w:pPr>
+        <w:jc w:val="center"/>
+      </w:pPr>
+      <w:r>
+        <w:rPr>
+          <w:noProof/>
+        </w:rPr>
+        <w:drawing>
+          <wp:inline distT="0" distB="0" distL="0" distR="0" wp14:anchorId="13297E0D" wp14:editId="7D433145">
+            <wp:extent cx="3025140" cy="979976"/>
+            <wp:effectExtent l="0" t="0" r="3810" b="0"/>
+            <wp:docPr id="1" name="Imagen 1"/>
+            <wp:cNvGraphicFramePr>
+              <a:graphicFrameLocks xmlns:a="http://schemas.openxmlformats.org/drawingml/2006/main" noChangeAspect="1"/>
+            </wp:cNvGraphicFramePr>
+            <a:graphic xmlns:a="http://schemas.openxmlformats.org/drawingml/2006/main">
+              <a:graphicData uri="http://schemas.openxmlformats.org/drawingml/2006/picture">
+                <pic:pic xmlns:pic="http://schemas.openxmlformats.org/drawingml/2006/picture">
+                  <pic:nvPicPr>
+                    <pic:cNvPr id="0" name="Picture 1"/>
+                    <pic:cNvPicPr>
+                      <a:picLocks noChangeAspect="1" noChangeArrowheads="1"/>
+                    </pic:cNvPicPr>
+                  </pic:nvPicPr>
+                  <pic:blipFill>
+                    <a:blip r:embed="rId10">
+                      <a:extLst>
+                        <a:ext uri="{28A0092B-C50C-407E-A947-70E740481C1C}">
+                          <a14:useLocalDpi xmlns:a14="http://schemas.microsoft.com/office/drawing/2010/main" val="0"/>
+                        </a:ext>
+                      </a:extLst>
+                    </a:blip>
+                    <a:srcRect/>
+                    <a:stretch>
+                      <a:fillRect/>
+                    </a:stretch>
+                  </pic:blipFill>
+                  <pic:spPr bwMode="auto">
+                    <a:xfrm>
+                      <a:off x="0" y="0"/>
+                      <a:ext cx="3049142" cy="987751"/>
+                    </a:xfrm>
+                    <a:prstGeom prst="rect">
+                      <a:avLst/>
+                    </a:prstGeom>
+                    <a:noFill/>
+                    <a:ln>
+                      <a:noFill/>
+                    </a:ln>
+                  </pic:spPr>
+                </pic:pic>
+              </a:graphicData>
+            </a:graphic>
+          </wp:inline>
+        </w:drawing>
+      </w:r>
+    </w:p>
+    <w:p>
+      <w:pPr>
+        <w:pStyle w:val="Descripcin"/>
+      </w:pPr>
+      <w:bookmarkStart w:id="10" w:name="_Toc115860850"/>
+      <w:r>
+        <w:lastRenderedPageBreak/>
+        <w:t xml:space="preserve">Figura </w:t>
+      </w:r>
+      <w:fldSimple w:instr=" SEQ Figura \* ARABIC ">
+        <w:r>
+          <w:rPr>
+            <w:noProof/>
+          </w:rPr>
+          <w:t>1</w:t>
+        </w:r>
+      </w:fldSimple>
+      <w:r>
+        <w:t>: Prueba 1</w:t>
+      </w:r>
+      <w:bookmarkEnd w:id="10"/>
+      <w:r>
+        <w:t xml:space="preserve"> </w:t>
+      </w:r>
+    </w:p>
+    <w:p>
+      <w:r>
+        <w:rPr>
+          <w:sz w:val="20"/>
+          <w:szCs w:val="20"/>
+        </w:rPr>
+        <w:t>Se instruyó a los sujetos para caminar 40 m en línea recta en un entorno plano y sin obstáculos, 20 m en cada dirección, como se refleja en la Figura. 1, utilizando calzado cómodo. Los sujetos ejecuta-ron cuatro tipos de caminatas: (a) a una velocidad cómoda y autoelegida; (b) a una velocidad cómoda y autoelegida contando la cantidad de pasos; (c) a una velocidad cómoda y autoelegida contando de uno en uno a partir del 100 en orden descendente y (d) a una velocidad rápida.</w:t>
+      </w:r>
+    </w:p>
+    <w:p>
+      <w:pPr>
+        <w:pStyle w:val="Ttulo2"/>
+      </w:pPr>
+      <w:r>
         <w:t>Preparación del laboratorio</w:t>
       </w:r>
       <w:bookmarkEnd w:id="9"/>
@@ -2538,19 +2726,9 @@
       <w:pPr>
         <w:pStyle w:val="Ttulo3"/>
       </w:pPr>
-      <w:bookmarkStart w:id="10" w:name="_Toc115859121"/>
+      <w:bookmarkStart w:id="11" w:name="_Toc115859121"/>
       <w:r>
         <w:t>Preparación previa de los espacios</w:t>
-      </w:r>
-      <w:bookmarkEnd w:id="10"/>
-    </w:p>
-    <w:p>
-      <w:pPr>
-        <w:pStyle w:val="Ttulo3"/>
-      </w:pPr>
-      <w:bookmarkStart w:id="11" w:name="_Toc115859122"/>
-      <w:r>
-        <w:t>Preparación previa del paciente</w:t>
       </w:r>
       <w:bookmarkEnd w:id="11"/>
     </w:p>
@@ -2558,20 +2736,30 @@
       <w:pPr>
         <w:pStyle w:val="Ttulo3"/>
       </w:pPr>
-      <w:bookmarkStart w:id="12" w:name="_Toc115859123"/>
+      <w:bookmarkStart w:id="12" w:name="_Toc115859122"/>
       <w:r>
-        <w:t>Instalación y configuración del IMU en el paciente</w:t>
+        <w:t>Preparación previa del paciente</w:t>
       </w:r>
       <w:bookmarkEnd w:id="12"/>
     </w:p>
     <w:p>
       <w:pPr>
+        <w:pStyle w:val="Ttulo3"/>
+      </w:pPr>
+      <w:bookmarkStart w:id="13" w:name="_Toc115859123"/>
+      <w:r>
+        <w:t>Instalación y configuración del IMU en el paciente</w:t>
+      </w:r>
+      <w:bookmarkEnd w:id="13"/>
+    </w:p>
+    <w:p>
+      <w:pPr>
         <w:pStyle w:val="Ttulo2"/>
         <w:rPr>
           <w:lang w:val="pt-PT"/>
         </w:rPr>
       </w:pPr>
-      <w:bookmarkStart w:id="13" w:name="_Toc115859124"/>
+      <w:bookmarkStart w:id="14" w:name="_Toc115859124"/>
       <w:r>
         <w:rPr>
           <w:lang w:val="pt-PT"/>
@@ -2584,25 +2772,15 @@
         </w:rPr>
         <w:t>tos</w:t>
       </w:r>
-      <w:bookmarkEnd w:id="13"/>
-    </w:p>
-    <w:p>
-      <w:pPr>
-        <w:pStyle w:val="Ttulo3"/>
-      </w:pPr>
-      <w:bookmarkStart w:id="14" w:name="_Toc115859125"/>
-      <w:r>
-        <w:t>Configuración de la aplicación de registro</w:t>
-      </w:r>
       <w:bookmarkEnd w:id="14"/>
     </w:p>
     <w:p>
       <w:pPr>
         <w:pStyle w:val="Ttulo3"/>
       </w:pPr>
-      <w:bookmarkStart w:id="15" w:name="_Toc115859126"/>
+      <w:bookmarkStart w:id="15" w:name="_Toc115859125"/>
       <w:r>
-        <w:t>Registro de prueba test inicial</w:t>
+        <w:t>Configuración de la aplicación de registro</w:t>
       </w:r>
       <w:bookmarkEnd w:id="15"/>
     </w:p>
@@ -2610,11 +2788,21 @@
       <w:pPr>
         <w:pStyle w:val="Ttulo3"/>
       </w:pPr>
-      <w:bookmarkStart w:id="16" w:name="_Toc115859127"/>
+      <w:bookmarkStart w:id="16" w:name="_Toc115859126"/>
+      <w:r>
+        <w:t>Registro de prueba test inicial</w:t>
+      </w:r>
+      <w:bookmarkEnd w:id="16"/>
+    </w:p>
+    <w:p>
+      <w:pPr>
+        <w:pStyle w:val="Ttulo3"/>
+      </w:pPr>
+      <w:bookmarkStart w:id="17" w:name="_Toc115859127"/>
       <w:r>
         <w:t>Ejecución del registro</w:t>
       </w:r>
-      <w:bookmarkEnd w:id="16"/>
+      <w:bookmarkEnd w:id="17"/>
       <w:r>
         <w:t xml:space="preserve"> </w:t>
       </w:r>
@@ -2623,27 +2811,27 @@
       <w:pPr>
         <w:pStyle w:val="Ttulo3"/>
       </w:pPr>
-      <w:bookmarkStart w:id="17" w:name="_Toc115859128"/>
+      <w:bookmarkStart w:id="18" w:name="_Toc115859128"/>
       <w:r>
         <w:t>Verificación de registro, almacenado e identificación</w:t>
-      </w:r>
-      <w:bookmarkEnd w:id="17"/>
-    </w:p>
-    <w:p>
-      <w:pPr>
-        <w:pStyle w:val="Ttulo3"/>
-      </w:pPr>
-      <w:bookmarkStart w:id="18" w:name="_Toc115859129"/>
-      <w:r>
-        <w:t>Resolución de incidencias</w:t>
       </w:r>
       <w:bookmarkEnd w:id="18"/>
     </w:p>
     <w:p>
       <w:pPr>
+        <w:pStyle w:val="Ttulo3"/>
+      </w:pPr>
+      <w:bookmarkStart w:id="19" w:name="_Toc115859129"/>
+      <w:r>
+        <w:t>Resolución de incidencias</w:t>
+      </w:r>
+      <w:bookmarkEnd w:id="19"/>
+    </w:p>
+    <w:p>
+      <w:pPr>
         <w:pStyle w:val="Ttulo2"/>
       </w:pPr>
-      <w:bookmarkStart w:id="19" w:name="_Toc115859130"/>
+      <w:bookmarkStart w:id="20" w:name="_Toc115859130"/>
       <w:proofErr w:type="spellStart"/>
       <w:r>
         <w:t>Validadición</w:t>
@@ -2652,30 +2840,30 @@
       <w:r>
         <w:t xml:space="preserve"> de los datos</w:t>
       </w:r>
-      <w:bookmarkEnd w:id="19"/>
+      <w:bookmarkEnd w:id="20"/>
     </w:p>
     <w:p>
       <w:pPr>
         <w:pStyle w:val="Ttulo3"/>
       </w:pPr>
-      <w:bookmarkStart w:id="20" w:name="_Toc115859131"/>
+      <w:bookmarkStart w:id="21" w:name="_Toc115859131"/>
       <w:r>
         <w:t>Gold Standard</w:t>
       </w:r>
-      <w:bookmarkEnd w:id="20"/>
+      <w:bookmarkEnd w:id="21"/>
     </w:p>
     <w:p>
       <w:pPr>
         <w:pStyle w:val="Ttulo3"/>
       </w:pPr>
-      <w:bookmarkStart w:id="21" w:name="_Toc115859132"/>
+      <w:bookmarkStart w:id="22" w:name="_Toc115859132"/>
       <w:r>
         <w:t>Validación de los datos con los modelos.</w:t>
       </w:r>
-      <w:bookmarkEnd w:id="21"/>
+      <w:bookmarkEnd w:id="22"/>
     </w:p>
     <w:p/>
-    <w:bookmarkEnd w:id="4"/>
+    <w:bookmarkEnd w:id="5"/>
     <w:p/>
     <w:p/>
     <w:p/>
@@ -2688,12 +2876,12 @@
       <w:pPr>
         <w:pStyle w:val="Ttulo1"/>
       </w:pPr>
-      <w:bookmarkStart w:id="22" w:name="_Toc115859133"/>
+      <w:bookmarkStart w:id="23" w:name="_Toc115859133"/>
       <w:r>
         <w:lastRenderedPageBreak/>
         <w:t>Conclusiones</w:t>
       </w:r>
-      <w:bookmarkEnd w:id="22"/>
+      <w:bookmarkEnd w:id="23"/>
     </w:p>
     <w:p>
       <w:r>
@@ -7818,6 +8006,7 @@
     <w:lsdException w:name="HTML Sample" w:semiHidden="1" w:unhideWhenUsed="1"/>
     <w:lsdException w:name="HTML Typewriter" w:semiHidden="1" w:unhideWhenUsed="1"/>
     <w:lsdException w:name="HTML Variable" w:semiHidden="1" w:unhideWhenUsed="1"/>
+    <w:lsdException w:name="Normal Table" w:semiHidden="1" w:unhideWhenUsed="1"/>
     <w:lsdException w:name="annotation subject" w:semiHidden="1" w:uiPriority="0" w:unhideWhenUsed="1" w:qFormat="1"/>
     <w:lsdException w:name="No List" w:semiHidden="1" w:unhideWhenUsed="1"/>
     <w:lsdException w:name="Outline List 1" w:semiHidden="1" w:unhideWhenUsed="1"/>
@@ -7860,8 +8049,11 @@
     <w:lsdException w:name="Table Contemporary" w:semiHidden="1" w:unhideWhenUsed="1"/>
     <w:lsdException w:name="Table Elegant" w:semiHidden="1" w:unhideWhenUsed="1"/>
     <w:lsdException w:name="Table Professional" w:semiHidden="1" w:unhideWhenUsed="1"/>
+    <w:lsdException w:name="Table Subtle 1" w:semiHidden="1" w:unhideWhenUsed="1"/>
     <w:lsdException w:name="Table Subtle 2" w:semiHidden="1" w:unhideWhenUsed="1"/>
     <w:lsdException w:name="Table Web 1" w:semiHidden="1" w:unhideWhenUsed="1"/>
+    <w:lsdException w:name="Table Web 2" w:semiHidden="1" w:unhideWhenUsed="1"/>
+    <w:lsdException w:name="Table Web 3" w:semiHidden="1" w:unhideWhenUsed="1"/>
     <w:lsdException w:name="Balloon Text" w:semiHidden="1" w:unhideWhenUsed="1"/>
     <w:lsdException w:name="Table Grid" w:uiPriority="59"/>
     <w:lsdException w:name="Table Theme" w:semiHidden="1" w:unhideWhenUsed="1"/>

</xml_diff>